<commit_message>
elméleti összefoglaló javtás jegyzökönyve másolás
</commit_message>
<xml_diff>
--- a/labor_6_elmeleti_osszefoglalo.docx
+++ b/labor_6_elmeleti_osszefoglalo.docx
@@ -25,7 +25,19 @@
         <w:jc w:val="both"/>
       </w:pPr>
       <w:r>
-        <w:t xml:space="preserve">A tranzisztorok megértéséhez először is beszéltünk kell a diódákról. A diódák olyan passzív áramköri alkatrész, ami az eddigi világunkat szabályosan darabokra töri, mivel </w:t>
+        <w:t>A tranzisztorok megértéséhez először is beszél</w:t>
+      </w:r>
+      <w:r>
+        <w:t>n</w:t>
+      </w:r>
+      <w:r>
+        <w:t>ünk kell a diódákról. A diód</w:t>
+      </w:r>
+      <w:r>
+        <w:t>a</w:t>
+      </w:r>
+      <w:r>
+        <w:t xml:space="preserve"> olyan passzív áramköri alkatrész, ami az eddigi világunkat szabályosan darabokra töri, mivel </w:t>
       </w:r>
       <w:r>
         <w:rPr>
@@ -35,7 +47,29 @@
         <w:t>nem lineáris</w:t>
       </w:r>
       <w:r>
-        <w:t xml:space="preserve">, viszont ettől nem kell rögtön pánikba esnünk. A dióda működése egyszerű, az egyik irányba vezet, a másik irányba „nem” vezet. Természetesen egy ici picit a másik irányba is vezet, amerre nem kéne, de ez általában elhanyagolható nagyságú. A dióda ahhoz, hogy a „jó irányba” vezessen szüksége van egy nominális feszültségre, ami általában valahol a 0.6-0.8V között található meg. Ahogy egyre nagyobb feszültséget kapcsolunk a diódára, úgy egyre nagyobb áram mennyiség tud rajta átfolyni. Természetesen, ha a rajta átfolyó áram a feszültségétől függ, akkor tudunk neki valamilyen ellenállásszerűséget számolni: ennek a neve a </w:t>
+        <w:t xml:space="preserve">, viszont ettől nem kell rögtön pánikba esnünk. A dióda működése egyszerű, az egyik irányba vezet, a másik irányba „nem” vezet. Természetesen egy </w:t>
+      </w:r>
+      <w:proofErr w:type="spellStart"/>
+      <w:r>
+        <w:t>ici</w:t>
+      </w:r>
+      <w:proofErr w:type="spellEnd"/>
+      <w:r>
+        <w:t>-</w:t>
+      </w:r>
+      <w:r>
+        <w:t xml:space="preserve">picit a másik irányba is vezet, amerre nem kéne, de ez általában elhanyagolható nagyságú. A dióda ahhoz, hogy a „jó irányba” vezessen szüksége van egy nominális feszültségre, ami általában valahol a </w:t>
+      </w:r>
+      <m:oMath>
+        <m:r>
+          <w:rPr>
+            <w:rFonts w:ascii="Cambria Math" w:hAnsi="Cambria Math"/>
+          </w:rPr>
+          <m:t>0,6V-0,8V</m:t>
+        </m:r>
+      </m:oMath>
+      <w:r>
+        <w:t xml:space="preserve"> között található meg. Ahogy egyre nagyobb feszültséget kapcsolunk a diódára, úgy egyre nagyobb áram mennyiség tud rajta átfolyni. Természetesen, ha a rajta átfolyó áram a feszültségétől függ, akkor tudunk neki valamilyen ellenállásszerűséget számolni: ennek a neve a </w:t>
       </w:r>
       <w:r>
         <w:rPr>
@@ -109,8 +143,11 @@
         </w:rPr>
       </w:pPr>
       <w:r>
+        <w:rPr>
+          <w:noProof/>
+        </w:rPr>
         <w:drawing>
-          <wp:anchor distT="0" distB="0" distL="114300" distR="114300" simplePos="0" relativeHeight="251658240" behindDoc="0" locked="0" layoutInCell="1" allowOverlap="1" wp14:anchorId="7B26A70B" wp14:editId="13B4B545">
+          <wp:anchor distT="0" distB="0" distL="114300" distR="114300" simplePos="0" relativeHeight="251658240" behindDoc="0" locked="0" layoutInCell="1" allowOverlap="1" wp14:anchorId="7B26A70B" wp14:editId="1A9A96A0">
             <wp:simplePos x="0" y="0"/>
             <wp:positionH relativeFrom="margin">
               <wp:align>right</wp:align>
@@ -172,7 +209,29 @@
         <w:rPr>
           <w:noProof/>
         </w:rPr>
-        <w:t xml:space="preserve">Az áram nagy része a C azaz </w:t>
+        <w:t xml:space="preserve">Az áram nagy része a </w:t>
+      </w:r>
+      <m:oMath>
+        <m:r>
+          <w:rPr>
+            <w:rFonts w:ascii="Cambria Math" w:hAnsi="Cambria Math"/>
+            <w:noProof/>
+          </w:rPr>
+          <m:t>C</m:t>
+        </m:r>
+      </m:oMath>
+      <w:r>
+        <w:rPr>
+          <w:rFonts w:eastAsiaTheme="minorEastAsia"/>
+          <w:noProof/>
+        </w:rPr>
+        <w:t xml:space="preserve"> </w:t>
+      </w:r>
+      <w:r>
+        <w:rPr>
+          <w:noProof/>
+        </w:rPr>
+        <w:t xml:space="preserve">azaz </w:t>
       </w:r>
       <w:r>
         <w:rPr>
@@ -182,17 +241,54 @@
         <w:t>kollektor</w:t>
       </w:r>
       <w:r>
-        <w:t xml:space="preserve"> lábtól a E azaz </w:t>
-      </w:r>
+        <w:t xml:space="preserve"> lábtól a</w:t>
+      </w:r>
+      <w:r>
+        <w:t>z</w:t>
+      </w:r>
+      <w:r>
+        <w:t xml:space="preserve"> </w:t>
+      </w:r>
+      <m:oMath>
+        <m:r>
+          <w:rPr>
+            <w:rFonts w:ascii="Cambria Math" w:hAnsi="Cambria Math"/>
+          </w:rPr>
+          <m:t>E</m:t>
+        </m:r>
+      </m:oMath>
+      <w:r>
+        <w:t xml:space="preserve"> azaz </w:t>
+      </w:r>
+      <w:proofErr w:type="spellStart"/>
       <w:r>
         <w:rPr>
           <w:b/>
           <w:bCs/>
         </w:rPr>
-        <w:t xml:space="preserve">emitter </w:t>
-      </w:r>
-      <w:r>
-        <w:t xml:space="preserve">láb felé folyik, és ennek a folyásnak a nagyságát irányítja a B azaz </w:t>
+        <w:t>emitter</w:t>
+      </w:r>
+      <w:proofErr w:type="spellEnd"/>
+      <w:r>
+        <w:rPr>
+          <w:b/>
+          <w:bCs/>
+        </w:rPr>
+        <w:t xml:space="preserve"> </w:t>
+      </w:r>
+      <w:r>
+        <w:t xml:space="preserve">láb felé folyik, és ennek a folyásnak a nagyságát irányítja a </w:t>
+      </w:r>
+      <m:oMath>
+        <m:r>
+          <w:rPr>
+            <w:rFonts w:ascii="Cambria Math" w:hAnsi="Cambria Math"/>
+          </w:rPr>
+          <m:t>B</m:t>
+        </m:r>
+      </m:oMath>
+      <w:r>
+        <w:t xml:space="preserve"> azaz </w:t>
       </w:r>
       <w:r>
         <w:rPr>
@@ -216,7 +312,77 @@
         <w:rPr>
           <w:rFonts w:eastAsiaTheme="minorEastAsia"/>
         </w:rPr>
-        <w:t xml:space="preserve"> változó határozza meg, hogy a B és a C bemenet milyen arányban határozza meg az E kimenet áram nagyságát (csomóponti törvény érvényesül!). Ezzel azt érjük el, hogy ha a B bemeneten tudjuk az áram folyását irányítani, akkor azt is irányítjuk, hogy mekkora feszültség folyik az E kimeneten. Ez a tranzisztornak a </w:t>
+        <w:t xml:space="preserve"> változó határozza meg, hogy a </w:t>
+      </w:r>
+      <m:oMath>
+        <m:r>
+          <w:rPr>
+            <w:rFonts w:ascii="Cambria Math" w:eastAsiaTheme="minorEastAsia" w:hAnsi="Cambria Math"/>
+          </w:rPr>
+          <m:t>B</m:t>
+        </m:r>
+      </m:oMath>
+      <w:r>
+        <w:rPr>
+          <w:rFonts w:eastAsiaTheme="minorEastAsia"/>
+        </w:rPr>
+        <w:t xml:space="preserve"> és a </w:t>
+      </w:r>
+      <m:oMath>
+        <m:r>
+          <w:rPr>
+            <w:rFonts w:ascii="Cambria Math" w:eastAsiaTheme="minorEastAsia" w:hAnsi="Cambria Math"/>
+          </w:rPr>
+          <m:t>C</m:t>
+        </m:r>
+      </m:oMath>
+      <w:r>
+        <w:rPr>
+          <w:rFonts w:eastAsiaTheme="minorEastAsia"/>
+        </w:rPr>
+        <w:t xml:space="preserve"> bemenet milyen arányban határozza meg az </w:t>
+      </w:r>
+      <m:oMath>
+        <m:r>
+          <w:rPr>
+            <w:rFonts w:ascii="Cambria Math" w:eastAsiaTheme="minorEastAsia" w:hAnsi="Cambria Math"/>
+          </w:rPr>
+          <m:t>E</m:t>
+        </m:r>
+      </m:oMath>
+      <w:r>
+        <w:rPr>
+          <w:rFonts w:eastAsiaTheme="minorEastAsia"/>
+        </w:rPr>
+        <w:t xml:space="preserve"> kimenet áram nagyságát (csomóponti törvény érvényesül!). Ezzel azt érjük el, hogy ha a </w:t>
+      </w:r>
+      <m:oMath>
+        <m:r>
+          <w:rPr>
+            <w:rFonts w:ascii="Cambria Math" w:eastAsiaTheme="minorEastAsia" w:hAnsi="Cambria Math"/>
+          </w:rPr>
+          <m:t>B</m:t>
+        </m:r>
+      </m:oMath>
+      <w:r>
+        <w:rPr>
+          <w:rFonts w:eastAsiaTheme="minorEastAsia"/>
+        </w:rPr>
+        <w:t xml:space="preserve"> bemeneten tudjuk az áram folyását irányítani, akkor azt is irányítjuk, hogy mekkora feszültség folyik az </w:t>
+      </w:r>
+      <m:oMath>
+        <m:r>
+          <w:rPr>
+            <w:rFonts w:ascii="Cambria Math" w:eastAsiaTheme="minorEastAsia" w:hAnsi="Cambria Math"/>
+          </w:rPr>
+          <m:t>E</m:t>
+        </m:r>
+      </m:oMath>
+      <w:r>
+        <w:rPr>
+          <w:rFonts w:eastAsiaTheme="minorEastAsia"/>
+        </w:rPr>
+        <w:t xml:space="preserve"> kimeneten. Ez a tranzisztornak a </w:t>
       </w:r>
       <w:r>
         <w:rPr>
@@ -261,7 +427,21 @@
         <w:rPr>
           <w:rFonts w:eastAsiaTheme="minorEastAsia"/>
         </w:rPr>
-        <w:t xml:space="preserve"> is tudjuk használni. A diódához hasonló módon van a B bement feszültségét tekintve egy szint, amíg nem eresztünk át valójában jelentős mennyiségű áramot, és egy szint amikor már teljesen áteresztjük az áramot, ami érkezik. A kettő között van egy átmenet, amikor a bázis feszültsége növekszik, akkor a kollektor feszültsége (mindkét esetben az emitterhez képest) csökken. Mivel a kollektorra tetszőlegesen nagyobb feszültséget rakhatunk, mint ami a bázison van, így lehetőségünk van arra, hogy a bázis feszültség kis változását „rávetítsük” a kollektor tetszőlegesen nagyobb feszültségére (fordítottan), és így egy erősített jelet kapjunk. </w:t>
+        <w:t xml:space="preserve"> is tudjuk használni. A diódához hasonló módon van a </w:t>
+      </w:r>
+      <m:oMath>
+        <m:r>
+          <w:rPr>
+            <w:rFonts w:ascii="Cambria Math" w:eastAsiaTheme="minorEastAsia" w:hAnsi="Cambria Math"/>
+          </w:rPr>
+          <m:t>B</m:t>
+        </m:r>
+      </m:oMath>
+      <w:r>
+        <w:rPr>
+          <w:rFonts w:eastAsiaTheme="minorEastAsia"/>
+        </w:rPr>
+        <w:t xml:space="preserve"> bement feszültségét tekintve egy szint, amíg nem eresztünk át valójában jelentős mennyiségű áramot, és egy szint amikor már teljesen áteresztjük az áramot, ami érkezik. A kettő között van egy átmenet, amikor a bázis feszültsége növekszik, akkor a kollektor feszültsége (mindkét esetben az emitterhez képest) csökken. Mivel a kollektorra tetszőlegesen nagyobb feszültséget rakhatunk, mint ami a bázison van, így lehetőségünk van arra, hogy a bázis feszültség kis változását „rávetítsük” a kollektor tetszőlegesen nagyobb feszültségére (fordítottan), és így egy erősített jelet kapjunk. </w:t>
       </w:r>
     </w:p>
     <w:p>
@@ -276,7 +456,19 @@
         <w:rPr>
           <w:rFonts w:eastAsiaTheme="minorEastAsia"/>
         </w:rPr>
-        <w:t xml:space="preserve">A PNP tranzisztorokra részletesen ebbe a gyakorlatban nem térünk ki, viszont ott a működés hasonló, viszont ott a </w:t>
+        <w:t xml:space="preserve">A PNP tranzisztorokra részletesen </w:t>
+      </w:r>
+      <w:r>
+        <w:rPr>
+          <w:rFonts w:eastAsiaTheme="minorEastAsia"/>
+        </w:rPr>
+        <w:t>ezen</w:t>
+      </w:r>
+      <w:r>
+        <w:rPr>
+          <w:rFonts w:eastAsiaTheme="minorEastAsia"/>
+        </w:rPr>
+        <w:t xml:space="preserve"> a gyakorlatban nem térünk ki, viszont ott a működés hasonló, viszont ott a </w:t>
       </w:r>
       <m:oMath>
         <m:r>
@@ -292,12 +484,6 @@
         </w:rPr>
         <w:t xml:space="preserve"> változó azt határozza meg, hogy az emitteren érkező feszültség milyen arányban oszlik meg a bázis és a kollektor között.</w:t>
       </w:r>
-    </w:p>
-    <w:p>
-      <w:pPr>
-        <w:ind w:firstLine="720"/>
-        <w:jc w:val="both"/>
-      </w:pPr>
     </w:p>
     <w:sectPr>
       <w:pgSz w:w="12240" w:h="15840"/>
@@ -706,18 +892,18 @@
     <w:lsdException w:name="Unresolved Mention" w:semiHidden="1" w:unhideWhenUsed="1"/>
     <w:lsdException w:name="Smart Link" w:semiHidden="1" w:unhideWhenUsed="1"/>
   </w:latentStyles>
-  <w:style w:type="paragraph" w:default="1" w:styleId="Normal">
+  <w:style w:type="paragraph" w:default="1" w:styleId="Norml">
     <w:name w:val="Normal"/>
     <w:qFormat/>
     <w:rPr>
       <w:lang w:val="hu-HU"/>
     </w:rPr>
   </w:style>
-  <w:style w:type="paragraph" w:styleId="Heading1">
+  <w:style w:type="paragraph" w:styleId="Cmsor1">
     <w:name w:val="heading 1"/>
-    <w:basedOn w:val="Normal"/>
-    <w:next w:val="Normal"/>
-    <w:link w:val="Heading1Char"/>
+    <w:basedOn w:val="Norml"/>
+    <w:next w:val="Norml"/>
+    <w:link w:val="Cmsor1Char"/>
     <w:uiPriority w:val="9"/>
     <w:qFormat/>
     <w:rsid w:val="003F49EF"/>
@@ -734,12 +920,13 @@
       <w:szCs w:val="32"/>
     </w:rPr>
   </w:style>
-  <w:style w:type="character" w:default="1" w:styleId="DefaultParagraphFont">
+  <w:style w:type="character" w:default="1" w:styleId="Bekezdsalapbettpusa">
     <w:name w:val="Default Paragraph Font"/>
     <w:uiPriority w:val="1"/>
+    <w:semiHidden/>
     <w:unhideWhenUsed/>
   </w:style>
-  <w:style w:type="table" w:default="1" w:styleId="TableNormal">
+  <w:style w:type="table" w:default="1" w:styleId="Normltblzat">
     <w:name w:val="Normal Table"/>
     <w:uiPriority w:val="99"/>
     <w:semiHidden/>
@@ -754,7 +941,7 @@
       </w:tblCellMar>
     </w:tblPr>
   </w:style>
-  <w:style w:type="numbering" w:default="1" w:styleId="NoList">
+  <w:style w:type="numbering" w:default="1" w:styleId="Nemlista">
     <w:name w:val="No List"/>
     <w:uiPriority w:val="99"/>
     <w:semiHidden/>
@@ -762,8 +949,8 @@
   </w:style>
   <w:style w:type="paragraph" w:customStyle="1" w:styleId="Fejezetcm">
     <w:name w:val="Fejezet cím"/>
-    <w:basedOn w:val="Heading1"/>
-    <w:next w:val="Normal"/>
+    <w:basedOn w:val="Cmsor1"/>
+    <w:next w:val="Norml"/>
     <w:link w:val="FejezetcmChar"/>
     <w:qFormat/>
     <w:rsid w:val="003F49EF"/>
@@ -781,7 +968,7 @@
   </w:style>
   <w:style w:type="character" w:customStyle="1" w:styleId="FejezetcmChar">
     <w:name w:val="Fejezet cím Char"/>
-    <w:basedOn w:val="DefaultParagraphFont"/>
+    <w:basedOn w:val="Bekezdsalapbettpusa"/>
     <w:link w:val="Fejezetcm"/>
     <w:rsid w:val="003F49EF"/>
     <w:rPr>
@@ -792,10 +979,10 @@
       <w:lang w:val="hu-HU"/>
     </w:rPr>
   </w:style>
-  <w:style w:type="character" w:customStyle="1" w:styleId="Heading1Char">
-    <w:name w:val="Heading 1 Char"/>
-    <w:basedOn w:val="DefaultParagraphFont"/>
-    <w:link w:val="Heading1"/>
+  <w:style w:type="character" w:customStyle="1" w:styleId="Cmsor1Char">
+    <w:name w:val="Címsor 1 Char"/>
+    <w:basedOn w:val="Bekezdsalapbettpusa"/>
+    <w:link w:val="Cmsor1"/>
     <w:uiPriority w:val="9"/>
     <w:rsid w:val="003F49EF"/>
     <w:rPr>
@@ -805,7 +992,7 @@
       <w:szCs w:val="32"/>
     </w:rPr>
   </w:style>
-  <w:style w:type="paragraph" w:styleId="Revision">
+  <w:style w:type="paragraph" w:styleId="Vltozat">
     <w:name w:val="Revision"/>
     <w:hidden/>
     <w:uiPriority w:val="99"/>
@@ -815,9 +1002,9 @@
       <w:spacing w:after="0" w:line="240" w:lineRule="auto"/>
     </w:pPr>
   </w:style>
-  <w:style w:type="character" w:styleId="PlaceholderText">
+  <w:style w:type="character" w:styleId="Helyrzszveg">
     <w:name w:val="Placeholder Text"/>
-    <w:basedOn w:val="DefaultParagraphFont"/>
+    <w:basedOn w:val="Bekezdsalapbettpusa"/>
     <w:uiPriority w:val="99"/>
     <w:semiHidden/>
     <w:rsid w:val="005770C8"/>

</xml_diff>